<commit_message>
v1.0.5 released,Added CCAI,CMI,CMM & RM api docs for gateway
</commit_message>
<xml_diff>
--- a/ngb-gateway/RM_v1.0.0.docx
+++ b/ngb-gateway/RM_v1.0.0.docx
@@ -811,8 +811,10 @@
           <w:sz w:val="20"/>
           <w:szCs w:val="20"/>
         </w:rPr>
-        <w:t>3</w:t>
-      </w:r>
+        <w:t>2</w:t>
+      </w:r>
+      <w:bookmarkStart w:id="0" w:name="_GoBack"/>
+      <w:bookmarkEnd w:id="0"/>
       <w:r>
         <w:rPr>
           <w:rFonts w:ascii="Courier New" w:eastAsia="Times New Roman" w:hAnsi="Courier New" w:cs="Courier New"/>
@@ -1286,8 +1288,6 @@
       <w:r>
         <w:t>": 0.9,</w:t>
       </w:r>
-      <w:bookmarkStart w:id="0" w:name="_GoBack"/>
-      <w:bookmarkEnd w:id="0"/>
     </w:p>
     <w:p>
       <w:pPr>
@@ -2021,8 +2021,6 @@
       </w:r>
       <w:r>
         <w:br/>
-      </w:r>
-      <w:r>
         <w:t>"</w:t>
       </w:r>
       <w:proofErr w:type="spellStart"/>

</xml_diff>